<commit_message>
Identified Issue in WSR component, completed Spatial Correlated Simulated data
</commit_message>
<xml_diff>
--- a/Model Notes.docx
+++ b/Model Notes.docx
@@ -278,10 +278,7 @@
       </w:r>
       <w:proofErr w:type="spellEnd"/>
       <w:r>
-        <w:t>(</w:t>
-      </w:r>
-      <w:r>
-        <w:t>log(</w:t>
+        <w:t>(log(</w:t>
       </w:r>
       <w:proofErr w:type="spellStart"/>
       <w:r>
@@ -289,10 +286,7 @@
       </w:r>
       <w:proofErr w:type="spellEnd"/>
       <w:r>
-        <w:t>)</w:t>
-      </w:r>
-      <w:r>
-        <w:t>, tau)</w:t>
+        <w:t>), tau)</w:t>
       </w:r>
     </w:p>
     <w:p>
@@ -304,39 +298,39 @@
         </w:numPr>
       </w:pPr>
       <w:r>
-        <w:t>A</w:t>
+        <w:t xml:space="preserve">Also expanded the uniform prior for </w:t>
+      </w:r>
+      <w:proofErr w:type="spellStart"/>
+      <w:r>
+        <w:t>mean.R</w:t>
+      </w:r>
+      <w:proofErr w:type="spellEnd"/>
+      <w:r>
+        <w:t xml:space="preserve"> from </w:t>
+      </w:r>
+      <w:proofErr w:type="spellStart"/>
+      <w:r>
+        <w:t>dunif</w:t>
+      </w:r>
+      <w:proofErr w:type="spellEnd"/>
+      <w:r>
+        <w:t xml:space="preserve">(.1,2) to </w:t>
+      </w:r>
+      <w:proofErr w:type="spellStart"/>
+      <w:r>
+        <w:t>dunif</w:t>
+      </w:r>
+      <w:proofErr w:type="spellEnd"/>
+      <w:r>
+        <w:t>(.0</w:t>
+      </w:r>
+      <w:r>
+        <w:t>0</w:t>
       </w:r>
       <w:bookmarkStart w:id="0" w:name="_GoBack"/>
-      <w:r>
-        <w:t xml:space="preserve">lso </w:t>
-      </w:r>
       <w:bookmarkEnd w:id="0"/>
       <w:r>
-        <w:t xml:space="preserve">expanded the uniform prior for </w:t>
-      </w:r>
-      <w:proofErr w:type="spellStart"/>
-      <w:r>
-        <w:t>mean.R</w:t>
-      </w:r>
-      <w:proofErr w:type="spellEnd"/>
-      <w:r>
-        <w:t xml:space="preserve"> from </w:t>
-      </w:r>
-      <w:proofErr w:type="spellStart"/>
-      <w:r>
-        <w:t>dunif</w:t>
-      </w:r>
-      <w:proofErr w:type="spellEnd"/>
-      <w:r>
-        <w:t xml:space="preserve">(.1,2) to </w:t>
-      </w:r>
-      <w:proofErr w:type="spellStart"/>
-      <w:r>
-        <w:t>dunif</w:t>
-      </w:r>
-      <w:proofErr w:type="spellEnd"/>
-      <w:r>
-        <w:t>(.01, 10)</w:t>
+        <w:t>1, 10)</w:t>
       </w:r>
     </w:p>
     <w:p>
@@ -347,6 +341,9 @@
           <w:numId w:val="1"/>
         </w:numPr>
       </w:pPr>
+      <w:r>
+        <w:t xml:space="preserve">Model C - </w:t>
+      </w:r>
     </w:p>
     <w:sectPr>
       <w:pgSz w:w="12240" w:h="15840"/>

</xml_diff>

<commit_message>
Testing Different Parameterizations for NJ
</commit_message>
<xml_diff>
--- a/Model Notes.docx
+++ b/Model Notes.docx
@@ -1,6 +1,6 @@
 
 <file path=word/document.xml><?xml version="1.0" encoding="utf-8"?>
-<w:document xmlns:wpc="http://schemas.microsoft.com/office/word/2010/wordprocessingCanvas" xmlns:cx="http://schemas.microsoft.com/office/drawing/2014/chartex" xmlns:cx1="http://schemas.microsoft.com/office/drawing/2015/9/8/chartex" xmlns:cx2="http://schemas.microsoft.com/office/drawing/2015/10/21/chartex" xmlns:cx3="http://schemas.microsoft.com/office/drawing/2016/5/9/chartex" xmlns:cx4="http://schemas.microsoft.com/office/drawing/2016/5/10/chartex" xmlns:cx5="http://schemas.microsoft.com/office/drawing/2016/5/11/chartex" xmlns:cx6="http://schemas.microsoft.com/office/drawing/2016/5/12/chartex" xmlns:cx7="http://schemas.microsoft.com/office/drawing/2016/5/13/chartex" xmlns:cx8="http://schemas.microsoft.com/office/drawing/2016/5/14/chartex" xmlns:mc="http://schemas.openxmlformats.org/markup-compatibility/2006" xmlns:aink="http://schemas.microsoft.com/office/drawing/2016/ink" xmlns:am3d="http://schemas.microsoft.com/office/drawing/2017/model3d" xmlns:o="urn:schemas-microsoft-com:office:office" xmlns:r="http://schemas.openxmlformats.org/officeDocument/2006/relationships" xmlns:m="http://schemas.openxmlformats.org/officeDocument/2006/math" xmlns:v="urn:schemas-microsoft-com:vml" xmlns:wp14="http://schemas.microsoft.com/office/word/2010/wordprocessingDrawing" xmlns:wp="http://schemas.openxmlformats.org/drawingml/2006/wordprocessingDrawing" xmlns:w10="urn:schemas-microsoft-com:office:word" xmlns:w="http://schemas.openxmlformats.org/wordprocessingml/2006/main" xmlns:w14="http://schemas.microsoft.com/office/word/2010/wordml" xmlns:w15="http://schemas.microsoft.com/office/word/2012/wordml" xmlns:w16cid="http://schemas.microsoft.com/office/word/2016/wordml/cid" xmlns:w16se="http://schemas.microsoft.com/office/word/2015/wordml/symex" xmlns:wpg="http://schemas.microsoft.com/office/word/2010/wordprocessingGroup" xmlns:wpi="http://schemas.microsoft.com/office/word/2010/wordprocessingInk" xmlns:wne="http://schemas.microsoft.com/office/word/2006/wordml" xmlns:wps="http://schemas.microsoft.com/office/word/2010/wordprocessingShape" mc:Ignorable="w14 w15 w16se w16cid wp14">
+<w:document xmlns:wpc="http://schemas.microsoft.com/office/word/2010/wordprocessingCanvas" xmlns:cx="http://schemas.microsoft.com/office/drawing/2014/chartex" xmlns:cx1="http://schemas.microsoft.com/office/drawing/2015/9/8/chartex" xmlns:cx2="http://schemas.microsoft.com/office/drawing/2015/10/21/chartex" xmlns:cx3="http://schemas.microsoft.com/office/drawing/2016/5/9/chartex" xmlns:cx4="http://schemas.microsoft.com/office/drawing/2016/5/10/chartex" xmlns:cx5="http://schemas.microsoft.com/office/drawing/2016/5/11/chartex" xmlns:cx6="http://schemas.microsoft.com/office/drawing/2016/5/12/chartex" xmlns:cx7="http://schemas.microsoft.com/office/drawing/2016/5/13/chartex" xmlns:cx8="http://schemas.microsoft.com/office/drawing/2016/5/14/chartex" xmlns:mc="http://schemas.openxmlformats.org/markup-compatibility/2006" xmlns:aink="http://schemas.microsoft.com/office/drawing/2016/ink" xmlns:am3d="http://schemas.microsoft.com/office/drawing/2017/model3d" xmlns:o="urn:schemas-microsoft-com:office:office" xmlns:r="http://schemas.openxmlformats.org/officeDocument/2006/relationships" xmlns:m="http://schemas.openxmlformats.org/officeDocument/2006/math" xmlns:v="urn:schemas-microsoft-com:vml" xmlns:wp14="http://schemas.microsoft.com/office/word/2010/wordprocessingDrawing" xmlns:wp="http://schemas.openxmlformats.org/drawingml/2006/wordprocessingDrawing" xmlns:w10="urn:schemas-microsoft-com:office:word" xmlns:w="http://schemas.openxmlformats.org/wordprocessingml/2006/main" xmlns:w14="http://schemas.microsoft.com/office/word/2010/wordml" xmlns:w15="http://schemas.microsoft.com/office/word/2012/wordml" xmlns:w16cex="http://schemas.microsoft.com/office/word/2018/wordml/cex" xmlns:w16cid="http://schemas.microsoft.com/office/word/2016/wordml/cid" xmlns:w16="http://schemas.microsoft.com/office/word/2018/wordml" xmlns:w16se="http://schemas.microsoft.com/office/word/2015/wordml/symex" xmlns:wpg="http://schemas.microsoft.com/office/word/2010/wordprocessingGroup" xmlns:wpi="http://schemas.microsoft.com/office/word/2010/wordprocessingInk" xmlns:wne="http://schemas.microsoft.com/office/word/2006/wordml" xmlns:wps="http://schemas.microsoft.com/office/word/2010/wordprocessingShape" mc:Ignorable="w14 w15 w16se w16cid w16 w16cex wp14">
   <w:body>
     <w:p>
       <w:r>
@@ -327,8 +327,6 @@
       <w:r>
         <w:t>0</w:t>
       </w:r>
-      <w:bookmarkStart w:id="0" w:name="_GoBack"/>
-      <w:bookmarkEnd w:id="0"/>
       <w:r>
         <w:t>1, 10)</w:t>
       </w:r>
@@ -342,9 +340,270 @@
         </w:numPr>
       </w:pPr>
       <w:r>
-        <w:t xml:space="preserve">Model C - </w:t>
-      </w:r>
-    </w:p>
+        <w:t xml:space="preserve">Model C </w:t>
+      </w:r>
+      <w:r>
+        <w:t>–</w:t>
+      </w:r>
+      <w:r>
+        <w:t xml:space="preserve"> </w:t>
+      </w:r>
+    </w:p>
+    <w:p/>
+    <w:p/>
+    <w:p>
+      <w:pPr>
+        <w:pStyle w:val="ListParagraph"/>
+        <w:numPr>
+          <w:ilvl w:val="1"/>
+          <w:numId w:val="2"/>
+        </w:numPr>
+      </w:pPr>
+      <w:r>
+        <w:t>Idealized grid of a hypothetical landscape</w:t>
+      </w:r>
+    </w:p>
+    <w:p>
+      <w:pPr>
+        <w:pStyle w:val="ListParagraph"/>
+        <w:numPr>
+          <w:ilvl w:val="1"/>
+          <w:numId w:val="2"/>
+        </w:numPr>
+      </w:pPr>
+      <w:r>
+        <w:t>All you need in simulation addressing key components of the model</w:t>
+      </w:r>
+    </w:p>
+    <w:p>
+      <w:pPr>
+        <w:pStyle w:val="ListParagraph"/>
+        <w:numPr>
+          <w:ilvl w:val="1"/>
+          <w:numId w:val="2"/>
+        </w:numPr>
+      </w:pPr>
+      <w:r>
+        <w:t xml:space="preserve">How effectively does the model extrapolate across that special </w:t>
+      </w:r>
+      <w:proofErr w:type="gramStart"/>
+      <w:r>
+        <w:t>surface.</w:t>
+      </w:r>
+      <w:proofErr w:type="gramEnd"/>
+    </w:p>
+    <w:p>
+      <w:pPr>
+        <w:pStyle w:val="ListParagraph"/>
+        <w:numPr>
+          <w:ilvl w:val="1"/>
+          <w:numId w:val="2"/>
+        </w:numPr>
+      </w:pPr>
+      <w:r>
+        <w:t xml:space="preserve">Don’t need </w:t>
+      </w:r>
+      <w:proofErr w:type="spellStart"/>
+      <w:r>
+        <w:t>spacially</w:t>
+      </w:r>
+      <w:proofErr w:type="spellEnd"/>
+      <w:r>
+        <w:t xml:space="preserve"> dynamic density, can just randomize by </w:t>
+      </w:r>
+      <w:proofErr w:type="spellStart"/>
+      <w:r>
+        <w:t>wmd</w:t>
+      </w:r>
+      <w:proofErr w:type="spellEnd"/>
+    </w:p>
+    <w:p>
+      <w:pPr>
+        <w:pStyle w:val="ListParagraph"/>
+        <w:numPr>
+          <w:ilvl w:val="1"/>
+          <w:numId w:val="2"/>
+        </w:numPr>
+      </w:pPr>
+      <w:r>
+        <w:t xml:space="preserve">Spatial variation in harvest </w:t>
+      </w:r>
+    </w:p>
+    <w:p>
+      <w:pPr>
+        <w:pStyle w:val="ListParagraph"/>
+        <w:numPr>
+          <w:ilvl w:val="1"/>
+          <w:numId w:val="2"/>
+        </w:numPr>
+      </w:pPr>
+      <w:r>
+        <w:t>Step through approach</w:t>
+      </w:r>
+    </w:p>
+    <w:p>
+      <w:pPr>
+        <w:pStyle w:val="ListParagraph"/>
+        <w:numPr>
+          <w:ilvl w:val="1"/>
+          <w:numId w:val="2"/>
+        </w:numPr>
+      </w:pPr>
+      <w:r>
+        <w:t>Develop table of the scenarios you want to test</w:t>
+      </w:r>
+    </w:p>
+    <w:p>
+      <w:pPr>
+        <w:pStyle w:val="ListParagraph"/>
+        <w:numPr>
+          <w:ilvl w:val="1"/>
+          <w:numId w:val="2"/>
+        </w:numPr>
+      </w:pPr>
+      <w:r>
+        <w:t xml:space="preserve">J </w:t>
+      </w:r>
+      <w:r>
+        <w:sym w:font="Wingdings" w:char="F0E0"/>
+      </w:r>
+      <w:r>
+        <w:t xml:space="preserve"> A, Make switch to adult after the first hunting season</w:t>
+      </w:r>
+    </w:p>
+    <w:p>
+      <w:pPr>
+        <w:pStyle w:val="ListParagraph"/>
+        <w:numPr>
+          <w:ilvl w:val="0"/>
+          <w:numId w:val="2"/>
+        </w:numPr>
+      </w:pPr>
+      <w:r>
+        <w:t>When simulating data, is the process error something that needs to be defined or is that what comes from the random sampling?</w:t>
+      </w:r>
+    </w:p>
+    <w:p>
+      <w:pPr>
+        <w:pStyle w:val="ListParagraph"/>
+        <w:numPr>
+          <w:ilvl w:val="0"/>
+          <w:numId w:val="2"/>
+        </w:numPr>
+      </w:pPr>
+      <w:r>
+        <w:t xml:space="preserve">General Transition from J </w:t>
+      </w:r>
+      <w:r>
+        <w:sym w:font="Wingdings" w:char="F0E0"/>
+      </w:r>
+      <w:r>
+        <w:t xml:space="preserve"> A. We </w:t>
+      </w:r>
+      <w:proofErr w:type="gramStart"/>
+      <w:r>
+        <w:t>really only</w:t>
+      </w:r>
+      <w:proofErr w:type="gramEnd"/>
+      <w:r>
+        <w:t xml:space="preserve"> have survival of juveniles from capture through June-</w:t>
+      </w:r>
+      <w:proofErr w:type="spellStart"/>
+      <w:r>
+        <w:t>ish</w:t>
+      </w:r>
+      <w:proofErr w:type="spellEnd"/>
+      <w:r>
+        <w:t>? Should we be dealing with this in our model?</w:t>
+      </w:r>
+    </w:p>
+    <w:p>
+      <w:pPr>
+        <w:pStyle w:val="ListParagraph"/>
+        <w:numPr>
+          <w:ilvl w:val="1"/>
+          <w:numId w:val="2"/>
+        </w:numPr>
+      </w:pPr>
+      <w:proofErr w:type="gramStart"/>
+      <w:r>
+        <w:t>Specifically</w:t>
+      </w:r>
+      <w:proofErr w:type="gramEnd"/>
+      <w:r>
+        <w:t xml:space="preserve"> in the state space, the number of juveniles that survive to next year is based on juvenile survival rate. </w:t>
+      </w:r>
+    </w:p>
+    <w:p>
+      <w:pPr>
+        <w:pStyle w:val="ListParagraph"/>
+        <w:numPr>
+          <w:ilvl w:val="1"/>
+          <w:numId w:val="2"/>
+        </w:numPr>
+      </w:pPr>
+      <w:r>
+        <w:t xml:space="preserve">But </w:t>
+      </w:r>
+      <w:proofErr w:type="gramStart"/>
+      <w:r>
+        <w:t>also</w:t>
+      </w:r>
+      <w:proofErr w:type="gramEnd"/>
+      <w:r>
+        <w:t xml:space="preserve"> in when turkeys turnover to adults</w:t>
+      </w:r>
+    </w:p>
+    <w:p>
+      <w:pPr>
+        <w:pStyle w:val="ListParagraph"/>
+        <w:numPr>
+          <w:ilvl w:val="0"/>
+          <w:numId w:val="2"/>
+        </w:numPr>
+      </w:pPr>
+      <w:r>
+        <w:t xml:space="preserve">WMD covariates for s, better to leave as is or would it make any difference to have them by intercept? </w:t>
+      </w:r>
+      <w:proofErr w:type="spellStart"/>
+      <w:r>
+        <w:t>Eg</w:t>
+      </w:r>
+      <w:proofErr w:type="spellEnd"/>
+      <w:r>
+        <w:t xml:space="preserve"> </w:t>
+      </w:r>
+      <w:proofErr w:type="spellStart"/>
+      <w:r>
+        <w:t>intercept_s</w:t>
+      </w:r>
+      <w:proofErr w:type="spellEnd"/>
+      <w:r>
+        <w:t>[</w:t>
+      </w:r>
+      <w:proofErr w:type="spellStart"/>
+      <w:r>
+        <w:t>wmd</w:t>
+      </w:r>
+      <w:proofErr w:type="spellEnd"/>
+      <w:r>
+        <w:t>#]</w:t>
+      </w:r>
+    </w:p>
+    <w:p>
+      <w:pPr>
+        <w:pStyle w:val="ListParagraph"/>
+        <w:numPr>
+          <w:ilvl w:val="0"/>
+          <w:numId w:val="2"/>
+        </w:numPr>
+      </w:pPr>
+      <w:r>
+        <w:lastRenderedPageBreak/>
+        <w:t>Simulating the spatial variation = gaussian random fields</w:t>
+      </w:r>
+    </w:p>
+    <w:p/>
     <w:sectPr>
       <w:pgSz w:w="12240" w:h="15840"/>
       <w:pgMar w:top="1440" w:right="1440" w:bottom="1440" w:left="1440" w:header="720" w:footer="720" w:gutter="0"/>
@@ -356,7 +615,7 @@
 </file>
 
 <file path=word/numbering.xml><?xml version="1.0" encoding="utf-8"?>
-<w:numbering xmlns:wpc="http://schemas.microsoft.com/office/word/2010/wordprocessingCanvas" xmlns:cx="http://schemas.microsoft.com/office/drawing/2014/chartex" xmlns:cx1="http://schemas.microsoft.com/office/drawing/2015/9/8/chartex" xmlns:cx2="http://schemas.microsoft.com/office/drawing/2015/10/21/chartex" xmlns:cx3="http://schemas.microsoft.com/office/drawing/2016/5/9/chartex" xmlns:cx4="http://schemas.microsoft.com/office/drawing/2016/5/10/chartex" xmlns:cx5="http://schemas.microsoft.com/office/drawing/2016/5/11/chartex" xmlns:cx6="http://schemas.microsoft.com/office/drawing/2016/5/12/chartex" xmlns:cx7="http://schemas.microsoft.com/office/drawing/2016/5/13/chartex" xmlns:cx8="http://schemas.microsoft.com/office/drawing/2016/5/14/chartex" xmlns:mc="http://schemas.openxmlformats.org/markup-compatibility/2006" xmlns:aink="http://schemas.microsoft.com/office/drawing/2016/ink" xmlns:am3d="http://schemas.microsoft.com/office/drawing/2017/model3d" xmlns:o="urn:schemas-microsoft-com:office:office" xmlns:r="http://schemas.openxmlformats.org/officeDocument/2006/relationships" xmlns:m="http://schemas.openxmlformats.org/officeDocument/2006/math" xmlns:v="urn:schemas-microsoft-com:vml" xmlns:wp14="http://schemas.microsoft.com/office/word/2010/wordprocessingDrawing" xmlns:wp="http://schemas.openxmlformats.org/drawingml/2006/wordprocessingDrawing" xmlns:w10="urn:schemas-microsoft-com:office:word" xmlns:w="http://schemas.openxmlformats.org/wordprocessingml/2006/main" xmlns:w14="http://schemas.microsoft.com/office/word/2010/wordml" xmlns:w15="http://schemas.microsoft.com/office/word/2012/wordml" xmlns:w16cid="http://schemas.microsoft.com/office/word/2016/wordml/cid" xmlns:w16se="http://schemas.microsoft.com/office/word/2015/wordml/symex" xmlns:wpg="http://schemas.microsoft.com/office/word/2010/wordprocessingGroup" xmlns:wpi="http://schemas.microsoft.com/office/word/2010/wordprocessingInk" xmlns:wne="http://schemas.microsoft.com/office/word/2006/wordml" xmlns:wps="http://schemas.microsoft.com/office/word/2010/wordprocessingShape" mc:Ignorable="w14 w15 w16se w16cid wp14">
+<w:numbering xmlns:wpc="http://schemas.microsoft.com/office/word/2010/wordprocessingCanvas" xmlns:cx="http://schemas.microsoft.com/office/drawing/2014/chartex" xmlns:cx1="http://schemas.microsoft.com/office/drawing/2015/9/8/chartex" xmlns:cx2="http://schemas.microsoft.com/office/drawing/2015/10/21/chartex" xmlns:cx3="http://schemas.microsoft.com/office/drawing/2016/5/9/chartex" xmlns:cx4="http://schemas.microsoft.com/office/drawing/2016/5/10/chartex" xmlns:cx5="http://schemas.microsoft.com/office/drawing/2016/5/11/chartex" xmlns:cx6="http://schemas.microsoft.com/office/drawing/2016/5/12/chartex" xmlns:cx7="http://schemas.microsoft.com/office/drawing/2016/5/13/chartex" xmlns:cx8="http://schemas.microsoft.com/office/drawing/2016/5/14/chartex" xmlns:mc="http://schemas.openxmlformats.org/markup-compatibility/2006" xmlns:aink="http://schemas.microsoft.com/office/drawing/2016/ink" xmlns:am3d="http://schemas.microsoft.com/office/drawing/2017/model3d" xmlns:o="urn:schemas-microsoft-com:office:office" xmlns:r="http://schemas.openxmlformats.org/officeDocument/2006/relationships" xmlns:m="http://schemas.openxmlformats.org/officeDocument/2006/math" xmlns:v="urn:schemas-microsoft-com:vml" xmlns:wp14="http://schemas.microsoft.com/office/word/2010/wordprocessingDrawing" xmlns:wp="http://schemas.openxmlformats.org/drawingml/2006/wordprocessingDrawing" xmlns:w10="urn:schemas-microsoft-com:office:word" xmlns:w="http://schemas.openxmlformats.org/wordprocessingml/2006/main" xmlns:w14="http://schemas.microsoft.com/office/word/2010/wordml" xmlns:w15="http://schemas.microsoft.com/office/word/2012/wordml" xmlns:w16cex="http://schemas.microsoft.com/office/word/2018/wordml/cex" xmlns:w16cid="http://schemas.microsoft.com/office/word/2016/wordml/cid" xmlns:w16="http://schemas.microsoft.com/office/word/2018/wordml" xmlns:w16se="http://schemas.microsoft.com/office/word/2015/wordml/symex" xmlns:wpg="http://schemas.microsoft.com/office/word/2010/wordprocessingGroup" xmlns:wpi="http://schemas.microsoft.com/office/word/2010/wordprocessingInk" xmlns:wne="http://schemas.microsoft.com/office/word/2006/wordml" xmlns:wps="http://schemas.microsoft.com/office/word/2010/wordprocessingShape" mc:Ignorable="w14 w15 w16se w16cid w16 w16cex wp14">
   <w:abstractNum w:abstractNumId="0" w15:restartNumberingAfterBreak="0">
     <w:nsid w:val="05426459"/>
     <w:multiLevelType w:val="hybridMultilevel"/>
@@ -443,14 +702,246 @@
       </w:pPr>
     </w:lvl>
   </w:abstractNum>
+  <w:abstractNum w:abstractNumId="1" w15:restartNumberingAfterBreak="0">
+    <w:nsid w:val="11E52781"/>
+    <w:multiLevelType w:val="hybridMultilevel"/>
+    <w:tmpl w:val="64E8AA0A"/>
+    <w:lvl w:ilvl="0" w:tplc="04090001">
+      <w:start w:val="1"/>
+      <w:numFmt w:val="bullet"/>
+      <w:lvlText w:val=""/>
+      <w:lvlJc w:val="left"/>
+      <w:pPr>
+        <w:ind w:left="720" w:hanging="360"/>
+      </w:pPr>
+      <w:rPr>
+        <w:rFonts w:ascii="Symbol" w:hAnsi="Symbol" w:hint="default"/>
+      </w:rPr>
+    </w:lvl>
+    <w:lvl w:ilvl="1" w:tplc="04090003">
+      <w:start w:val="1"/>
+      <w:numFmt w:val="bullet"/>
+      <w:lvlText w:val="o"/>
+      <w:lvlJc w:val="left"/>
+      <w:pPr>
+        <w:ind w:left="1440" w:hanging="360"/>
+      </w:pPr>
+      <w:rPr>
+        <w:rFonts w:ascii="Courier New" w:hAnsi="Courier New" w:cs="Courier New" w:hint="default"/>
+      </w:rPr>
+    </w:lvl>
+    <w:lvl w:ilvl="2" w:tplc="04090005" w:tentative="1">
+      <w:start w:val="1"/>
+      <w:numFmt w:val="bullet"/>
+      <w:lvlText w:val=""/>
+      <w:lvlJc w:val="left"/>
+      <w:pPr>
+        <w:ind w:left="2160" w:hanging="360"/>
+      </w:pPr>
+      <w:rPr>
+        <w:rFonts w:ascii="Wingdings" w:hAnsi="Wingdings" w:hint="default"/>
+      </w:rPr>
+    </w:lvl>
+    <w:lvl w:ilvl="3" w:tplc="04090001" w:tentative="1">
+      <w:start w:val="1"/>
+      <w:numFmt w:val="bullet"/>
+      <w:lvlText w:val=""/>
+      <w:lvlJc w:val="left"/>
+      <w:pPr>
+        <w:ind w:left="2880" w:hanging="360"/>
+      </w:pPr>
+      <w:rPr>
+        <w:rFonts w:ascii="Symbol" w:hAnsi="Symbol" w:hint="default"/>
+      </w:rPr>
+    </w:lvl>
+    <w:lvl w:ilvl="4" w:tplc="04090003" w:tentative="1">
+      <w:start w:val="1"/>
+      <w:numFmt w:val="bullet"/>
+      <w:lvlText w:val="o"/>
+      <w:lvlJc w:val="left"/>
+      <w:pPr>
+        <w:ind w:left="3600" w:hanging="360"/>
+      </w:pPr>
+      <w:rPr>
+        <w:rFonts w:ascii="Courier New" w:hAnsi="Courier New" w:cs="Courier New" w:hint="default"/>
+      </w:rPr>
+    </w:lvl>
+    <w:lvl w:ilvl="5" w:tplc="04090005" w:tentative="1">
+      <w:start w:val="1"/>
+      <w:numFmt w:val="bullet"/>
+      <w:lvlText w:val=""/>
+      <w:lvlJc w:val="left"/>
+      <w:pPr>
+        <w:ind w:left="4320" w:hanging="360"/>
+      </w:pPr>
+      <w:rPr>
+        <w:rFonts w:ascii="Wingdings" w:hAnsi="Wingdings" w:hint="default"/>
+      </w:rPr>
+    </w:lvl>
+    <w:lvl w:ilvl="6" w:tplc="04090001" w:tentative="1">
+      <w:start w:val="1"/>
+      <w:numFmt w:val="bullet"/>
+      <w:lvlText w:val=""/>
+      <w:lvlJc w:val="left"/>
+      <w:pPr>
+        <w:ind w:left="5040" w:hanging="360"/>
+      </w:pPr>
+      <w:rPr>
+        <w:rFonts w:ascii="Symbol" w:hAnsi="Symbol" w:hint="default"/>
+      </w:rPr>
+    </w:lvl>
+    <w:lvl w:ilvl="7" w:tplc="04090003" w:tentative="1">
+      <w:start w:val="1"/>
+      <w:numFmt w:val="bullet"/>
+      <w:lvlText w:val="o"/>
+      <w:lvlJc w:val="left"/>
+      <w:pPr>
+        <w:ind w:left="5760" w:hanging="360"/>
+      </w:pPr>
+      <w:rPr>
+        <w:rFonts w:ascii="Courier New" w:hAnsi="Courier New" w:cs="Courier New" w:hint="default"/>
+      </w:rPr>
+    </w:lvl>
+    <w:lvl w:ilvl="8" w:tplc="04090005" w:tentative="1">
+      <w:start w:val="1"/>
+      <w:numFmt w:val="bullet"/>
+      <w:lvlText w:val=""/>
+      <w:lvlJc w:val="left"/>
+      <w:pPr>
+        <w:ind w:left="6480" w:hanging="360"/>
+      </w:pPr>
+      <w:rPr>
+        <w:rFonts w:ascii="Wingdings" w:hAnsi="Wingdings" w:hint="default"/>
+      </w:rPr>
+    </w:lvl>
+  </w:abstractNum>
+  <w:abstractNum w:abstractNumId="2" w15:restartNumberingAfterBreak="0">
+    <w:nsid w:val="2A775C03"/>
+    <w:multiLevelType w:val="hybridMultilevel"/>
+    <w:tmpl w:val="528E7294"/>
+    <w:lvl w:ilvl="0" w:tplc="04090001">
+      <w:start w:val="1"/>
+      <w:numFmt w:val="bullet"/>
+      <w:lvlText w:val=""/>
+      <w:lvlJc w:val="left"/>
+      <w:pPr>
+        <w:ind w:left="720" w:hanging="360"/>
+      </w:pPr>
+      <w:rPr>
+        <w:rFonts w:ascii="Symbol" w:hAnsi="Symbol" w:hint="default"/>
+      </w:rPr>
+    </w:lvl>
+    <w:lvl w:ilvl="1" w:tplc="04090003">
+      <w:start w:val="1"/>
+      <w:numFmt w:val="bullet"/>
+      <w:lvlText w:val="o"/>
+      <w:lvlJc w:val="left"/>
+      <w:pPr>
+        <w:ind w:left="1440" w:hanging="360"/>
+      </w:pPr>
+      <w:rPr>
+        <w:rFonts w:ascii="Courier New" w:hAnsi="Courier New" w:cs="Courier New" w:hint="default"/>
+      </w:rPr>
+    </w:lvl>
+    <w:lvl w:ilvl="2" w:tplc="04090005" w:tentative="1">
+      <w:start w:val="1"/>
+      <w:numFmt w:val="bullet"/>
+      <w:lvlText w:val=""/>
+      <w:lvlJc w:val="left"/>
+      <w:pPr>
+        <w:ind w:left="2160" w:hanging="360"/>
+      </w:pPr>
+      <w:rPr>
+        <w:rFonts w:ascii="Wingdings" w:hAnsi="Wingdings" w:hint="default"/>
+      </w:rPr>
+    </w:lvl>
+    <w:lvl w:ilvl="3" w:tplc="04090001" w:tentative="1">
+      <w:start w:val="1"/>
+      <w:numFmt w:val="bullet"/>
+      <w:lvlText w:val=""/>
+      <w:lvlJc w:val="left"/>
+      <w:pPr>
+        <w:ind w:left="2880" w:hanging="360"/>
+      </w:pPr>
+      <w:rPr>
+        <w:rFonts w:ascii="Symbol" w:hAnsi="Symbol" w:hint="default"/>
+      </w:rPr>
+    </w:lvl>
+    <w:lvl w:ilvl="4" w:tplc="04090003" w:tentative="1">
+      <w:start w:val="1"/>
+      <w:numFmt w:val="bullet"/>
+      <w:lvlText w:val="o"/>
+      <w:lvlJc w:val="left"/>
+      <w:pPr>
+        <w:ind w:left="3600" w:hanging="360"/>
+      </w:pPr>
+      <w:rPr>
+        <w:rFonts w:ascii="Courier New" w:hAnsi="Courier New" w:cs="Courier New" w:hint="default"/>
+      </w:rPr>
+    </w:lvl>
+    <w:lvl w:ilvl="5" w:tplc="04090005" w:tentative="1">
+      <w:start w:val="1"/>
+      <w:numFmt w:val="bullet"/>
+      <w:lvlText w:val=""/>
+      <w:lvlJc w:val="left"/>
+      <w:pPr>
+        <w:ind w:left="4320" w:hanging="360"/>
+      </w:pPr>
+      <w:rPr>
+        <w:rFonts w:ascii="Wingdings" w:hAnsi="Wingdings" w:hint="default"/>
+      </w:rPr>
+    </w:lvl>
+    <w:lvl w:ilvl="6" w:tplc="04090001" w:tentative="1">
+      <w:start w:val="1"/>
+      <w:numFmt w:val="bullet"/>
+      <w:lvlText w:val=""/>
+      <w:lvlJc w:val="left"/>
+      <w:pPr>
+        <w:ind w:left="5040" w:hanging="360"/>
+      </w:pPr>
+      <w:rPr>
+        <w:rFonts w:ascii="Symbol" w:hAnsi="Symbol" w:hint="default"/>
+      </w:rPr>
+    </w:lvl>
+    <w:lvl w:ilvl="7" w:tplc="04090003" w:tentative="1">
+      <w:start w:val="1"/>
+      <w:numFmt w:val="bullet"/>
+      <w:lvlText w:val="o"/>
+      <w:lvlJc w:val="left"/>
+      <w:pPr>
+        <w:ind w:left="5760" w:hanging="360"/>
+      </w:pPr>
+      <w:rPr>
+        <w:rFonts w:ascii="Courier New" w:hAnsi="Courier New" w:cs="Courier New" w:hint="default"/>
+      </w:rPr>
+    </w:lvl>
+    <w:lvl w:ilvl="8" w:tplc="04090005" w:tentative="1">
+      <w:start w:val="1"/>
+      <w:numFmt w:val="bullet"/>
+      <w:lvlText w:val=""/>
+      <w:lvlJc w:val="left"/>
+      <w:pPr>
+        <w:ind w:left="6480" w:hanging="360"/>
+      </w:pPr>
+      <w:rPr>
+        <w:rFonts w:ascii="Wingdings" w:hAnsi="Wingdings" w:hint="default"/>
+      </w:rPr>
+    </w:lvl>
+  </w:abstractNum>
   <w:num w:numId="1">
     <w:abstractNumId w:val="0"/>
+  </w:num>
+  <w:num w:numId="2">
+    <w:abstractNumId w:val="1"/>
+  </w:num>
+  <w:num w:numId="3">
+    <w:abstractNumId w:val="2"/>
   </w:num>
 </w:numbering>
 </file>
 
 <file path=word/styles.xml><?xml version="1.0" encoding="utf-8"?>
-<w:styles xmlns:mc="http://schemas.openxmlformats.org/markup-compatibility/2006" xmlns:r="http://schemas.openxmlformats.org/officeDocument/2006/relationships" xmlns:w="http://schemas.openxmlformats.org/wordprocessingml/2006/main" xmlns:w14="http://schemas.microsoft.com/office/word/2010/wordml" xmlns:w15="http://schemas.microsoft.com/office/word/2012/wordml" xmlns:w16cid="http://schemas.microsoft.com/office/word/2016/wordml/cid" xmlns:w16se="http://schemas.microsoft.com/office/word/2015/wordml/symex" mc:Ignorable="w14 w15 w16se w16cid">
+<w:styles xmlns:mc="http://schemas.openxmlformats.org/markup-compatibility/2006" xmlns:r="http://schemas.openxmlformats.org/officeDocument/2006/relationships" xmlns:w="http://schemas.openxmlformats.org/wordprocessingml/2006/main" xmlns:w14="http://schemas.microsoft.com/office/word/2010/wordml" xmlns:w15="http://schemas.microsoft.com/office/word/2012/wordml" xmlns:w16cex="http://schemas.microsoft.com/office/word/2018/wordml/cex" xmlns:w16cid="http://schemas.microsoft.com/office/word/2016/wordml/cid" xmlns:w16="http://schemas.microsoft.com/office/word/2018/wordml" xmlns:w16se="http://schemas.microsoft.com/office/word/2015/wordml/symex" mc:Ignorable="w14 w15 w16se w16cid w16 w16cex">
   <w:docDefaults>
     <w:rPrDefault>
       <w:rPr>

</xml_diff>